<commit_message>
upate of more icon
</commit_message>
<xml_diff>
--- a/wwr/documents/wwr-rafting-site-plan.docx
+++ b/wwr/documents/wwr-rafting-site-plan.docx
@@ -6,23 +6,111 @@
       <w:pPr>
         <w:ind w:left="346"/>
         <w:rPr>
-          <w:sz w:val="40"/>
-        </w:rPr>
-      </w:pPr>
-      <w:r>
-        <w:rPr>
           <w:color w:val="0E4660"/>
           <w:spacing w:val="-2"/>
           <w:sz w:val="40"/>
         </w:rPr>
-        <w:t>Branding</w:t>
-      </w:r>
+      </w:pPr>
+      <w:proofErr w:type="spellStart"/>
+      <w:r>
+        <w:rPr>
+          <w:color w:val="0E4660"/>
+          <w:spacing w:val="-2"/>
+          <w:sz w:val="40"/>
+        </w:rPr>
+        <w:t>Mbre</w:t>
+      </w:r>
+      <w:proofErr w:type="spellEnd"/>
+      <w:r>
+        <w:rPr>
+          <w:color w:val="0E4660"/>
+          <w:spacing w:val="-2"/>
+          <w:sz w:val="40"/>
+        </w:rPr>
+        <w:t xml:space="preserve"> Inyang Rafting Site Plan</w:t>
+      </w:r>
+    </w:p>
+    <w:p>
+      <w:pPr>
+        <w:ind w:left="346"/>
+        <w:rPr>
+          <w:color w:val="0E4660"/>
+          <w:spacing w:val="-2"/>
+          <w:sz w:val="40"/>
+        </w:rPr>
+      </w:pPr>
+      <w:r>
+        <w:rPr>
+          <w:color w:val="0E4660"/>
+          <w:spacing w:val="-2"/>
+          <w:sz w:val="40"/>
+        </w:rPr>
+        <w:t xml:space="preserve">Folder: </w:t>
+      </w:r>
+      <w:proofErr w:type="spellStart"/>
+      <w:r>
+        <w:rPr>
+          <w:color w:val="0E4660"/>
+          <w:spacing w:val="-2"/>
+          <w:sz w:val="40"/>
+        </w:rPr>
+        <w:t>wwr</w:t>
+      </w:r>
+      <w:proofErr w:type="spellEnd"/>
+      <w:r>
+        <w:rPr>
+          <w:color w:val="0E4660"/>
+          <w:spacing w:val="-2"/>
+          <w:sz w:val="40"/>
+        </w:rPr>
+        <w:t>.</w:t>
+      </w:r>
+      <w:r>
+        <w:rPr>
+          <w:color w:val="0E4660"/>
+          <w:spacing w:val="-2"/>
+          <w:sz w:val="40"/>
+        </w:rPr>
+        <w:t xml:space="preserve"> </w:t>
+      </w:r>
+    </w:p>
+    <w:p>
+      <w:pPr>
+        <w:ind w:left="346"/>
+        <w:rPr>
+          <w:sz w:val="40"/>
+        </w:rPr>
+      </w:pPr>
     </w:p>
     <w:p>
       <w:pPr>
         <w:pStyle w:val="Heading2"/>
         <w:spacing w:before="121"/>
-      </w:pPr>
+        <w:rPr>
+          <w:color w:val="0E4660"/>
+          <w:spacing w:val="-4"/>
+        </w:rPr>
+      </w:pPr>
+      <w:r>
+        <w:rPr>
+          <w:color w:val="0E4660"/>
+          <w:spacing w:val="-4"/>
+        </w:rPr>
+        <w:t xml:space="preserve">          </w:t>
+      </w:r>
+    </w:p>
+    <w:p>
+      <w:pPr>
+        <w:pStyle w:val="Heading2"/>
+        <w:spacing w:before="121"/>
+      </w:pPr>
+      <w:r>
+        <w:rPr>
+          <w:color w:val="0E4660"/>
+          <w:spacing w:val="-4"/>
+        </w:rPr>
+        <w:t xml:space="preserve">          </w:t>
+      </w:r>
       <w:r>
         <w:rPr>
           <w:color w:val="0E4660"/>
@@ -211,63 +299,7 @@
           <w:i/>
           <w:spacing w:val="-2"/>
         </w:rPr>
-        <w:t>coolors.co/</w:t>
-      </w:r>
-      <w:r>
-        <w:rPr>
-          <w:b/>
-          <w:i/>
-          <w:spacing w:val="-2"/>
-        </w:rPr>
-        <w:t>969A97</w:t>
-      </w:r>
-      <w:r>
-        <w:rPr>
-          <w:b/>
-          <w:i/>
-          <w:spacing w:val="-2"/>
-        </w:rPr>
-        <w:t>-</w:t>
-      </w:r>
-      <w:r>
-        <w:rPr>
-          <w:b/>
-          <w:i/>
-          <w:spacing w:val="-2"/>
-        </w:rPr>
-        <w:t>D6D1CD</w:t>
-      </w:r>
-      <w:r>
-        <w:rPr>
-          <w:b/>
-          <w:i/>
-          <w:spacing w:val="-2"/>
-        </w:rPr>
-        <w:t>-</w:t>
-      </w:r>
-      <w:r>
-        <w:rPr>
-          <w:b/>
-          <w:i/>
-          <w:spacing w:val="-2"/>
-        </w:rPr>
-        <w:t>E5ECE9</w:t>
-      </w:r>
-      <w:r>
-        <w:rPr>
-          <w:b/>
-          <w:i/>
-          <w:spacing w:val="-2"/>
-        </w:rPr>
-        <w:t>-</w:t>
-      </w:r>
-      <w:r>
-        <w:rPr>
-          <w:b/>
-          <w:i/>
-          <w:spacing w:val="-2"/>
-        </w:rPr>
-        <w:t>C60F7B</w:t>
+        <w:t>coolors.co/969A97-D6D1CD-E5ECE9-C60F7B</w:t>
       </w:r>
     </w:p>
     <w:p>
@@ -305,7 +337,7 @@
           <w:noProof/>
         </w:rPr>
         <w:drawing>
-          <wp:inline distT="0" distB="0" distL="0" distR="0" wp14:anchorId="46B2DA37" wp14:editId="25E2EDA0">
+          <wp:inline distT="0" distB="0" distL="0" distR="0" wp14:anchorId="46B2DA37" wp14:editId="0630BA2A">
             <wp:extent cx="5943600" cy="948690"/>
             <wp:effectExtent l="0" t="0" r="0" b="0"/>
             <wp:docPr id="1993953953" name="Picture 1"/>
@@ -369,7 +401,21 @@
           <w:b/>
           <w:i/>
         </w:rPr>
-        <w:t>Primary color: #969A97</w:t>
+        <w:t>Primary color:</w:t>
+      </w:r>
+      <w:r>
+        <w:rPr>
+          <w:b/>
+          <w:i/>
+        </w:rPr>
+        <w:t xml:space="preserve"> </w:t>
+      </w:r>
+      <w:r>
+        <w:rPr>
+          <w:b/>
+          <w:i/>
+        </w:rPr>
+        <w:t>#E5ECE9</w:t>
       </w:r>
     </w:p>
     <w:p>
@@ -387,6 +433,13 @@
         </w:rPr>
         <w:t>Secondary color: #D6D1CD</w:t>
       </w:r>
+      <w:r>
+        <w:rPr>
+          <w:b/>
+          <w:i/>
+        </w:rPr>
+        <w:t xml:space="preserve"> </w:t>
+      </w:r>
     </w:p>
     <w:p>
       <w:pPr>
@@ -401,7 +454,14 @@
           <w:b/>
           <w:i/>
         </w:rPr>
-        <w:t>Accent 1 color: #E5ECE9</w:t>
+        <w:t xml:space="preserve">Accent 1 color: </w:t>
+      </w:r>
+      <w:r>
+        <w:rPr>
+          <w:b/>
+          <w:i/>
+        </w:rPr>
+        <w:t>#969A97</w:t>
       </w:r>
     </w:p>
     <w:p>
@@ -598,14 +658,7 @@
           <w:spacing w:val="-9"/>
           <w:position w:val="-2"/>
         </w:rPr>
-        <w:t>https://fonts.google.com/specimen/</w:t>
-      </w:r>
-      <w:r>
-        <w:rPr>
-          <w:spacing w:val="-9"/>
-          <w:position w:val="-2"/>
-        </w:rPr>
-        <w:t>montserrat</w:t>
+        <w:t>https://fonts.google.com/specimen/montserrat</w:t>
       </w:r>
     </w:p>
     <w:p>
@@ -624,7 +677,7 @@
           <w:noProof/>
         </w:rPr>
         <w:drawing>
-          <wp:inline distT="0" distB="0" distL="0" distR="0" wp14:anchorId="1E56F999" wp14:editId="09639D5C">
+          <wp:inline distT="0" distB="0" distL="0" distR="0" wp14:anchorId="1E56F999" wp14:editId="19E8772D">
             <wp:extent cx="5943600" cy="2351405"/>
             <wp:effectExtent l="0" t="0" r="0" b="0"/>
             <wp:docPr id="1489025777" name="Picture 3"/>
@@ -683,240 +736,6 @@
     </w:p>
     <w:p/>
     <w:p/>
-    <w:p/>
-    <w:p/>
-    <w:p/>
-    <w:p/>
-    <w:p/>
-    <w:p>
-      <w:pPr>
-        <w:ind w:firstLine="720"/>
-      </w:pPr>
-      <w:r>
-        <w:t>Color descrition</w:t>
-      </w:r>
-    </w:p>
-    <w:p>
-      <w:pPr>
-        <w:numPr>
-          <w:ilvl w:val="0"/>
-          <w:numId w:val="1"/>
-        </w:numPr>
-      </w:pPr>
-      <w:r>
-        <w:rPr>
-          <w:b/>
-          <w:bCs/>
-        </w:rPr>
-        <w:t>#969A97</w:t>
-      </w:r>
-      <w:r>
-        <w:t>:</w:t>
-      </w:r>
-    </w:p>
-    <w:p>
-      <w:pPr>
-        <w:numPr>
-          <w:ilvl w:val="1"/>
-          <w:numId w:val="1"/>
-        </w:numPr>
-      </w:pPr>
-      <w:r>
-        <w:t>This is a muted, greyish color with a slight brown undertone.</w:t>
-      </w:r>
-    </w:p>
-    <w:p>
-      <w:pPr>
-        <w:numPr>
-          <w:ilvl w:val="1"/>
-          <w:numId w:val="1"/>
-        </w:numPr>
-      </w:pPr>
-      <w:r>
-        <w:t>It's a relatively neutral color that can be used as a background or text color.</w:t>
-      </w:r>
-    </w:p>
-    <w:p>
-      <w:pPr>
-        <w:numPr>
-          <w:ilvl w:val="1"/>
-          <w:numId w:val="1"/>
-        </w:numPr>
-      </w:pPr>
-      <w:r>
-        <w:t>The hex code suggests a balanced mix of red, green, and blue, resulting in a calm and soothing color.</w:t>
-      </w:r>
-    </w:p>
-    <w:p>
-      <w:pPr>
-        <w:numPr>
-          <w:ilvl w:val="0"/>
-          <w:numId w:val="1"/>
-        </w:numPr>
-      </w:pPr>
-      <w:r>
-        <w:rPr>
-          <w:b/>
-          <w:bCs/>
-        </w:rPr>
-        <w:t>#D6D1CD</w:t>
-      </w:r>
-      <w:r>
-        <w:t>:</w:t>
-      </w:r>
-    </w:p>
-    <w:p>
-      <w:pPr>
-        <w:numPr>
-          <w:ilvl w:val="1"/>
-          <w:numId w:val="1"/>
-        </w:numPr>
-      </w:pPr>
-      <w:r>
-        <w:t>This color is a warm, beige-like shade with a slight grey undertone.</w:t>
-      </w:r>
-    </w:p>
-    <w:p>
-      <w:pPr>
-        <w:numPr>
-          <w:ilvl w:val="1"/>
-          <w:numId w:val="1"/>
-        </w:numPr>
-      </w:pPr>
-      <w:r>
-        <w:t>It's a soft, gentle color that can be used to create a sense of warmth and coziness.</w:t>
-      </w:r>
-    </w:p>
-    <w:p>
-      <w:pPr>
-        <w:numPr>
-          <w:ilvl w:val="1"/>
-          <w:numId w:val="1"/>
-        </w:numPr>
-      </w:pPr>
-      <w:r>
-        <w:t xml:space="preserve">The hex code indicates a dominant presence of red and green, with a slightly lower blue </w:t>
-      </w:r>
-      <w:r>
-        <w:lastRenderedPageBreak/>
-        <w:t>component, resulting in a warm and earthy tone.</w:t>
-      </w:r>
-    </w:p>
-    <w:p>
-      <w:pPr>
-        <w:numPr>
-          <w:ilvl w:val="0"/>
-          <w:numId w:val="1"/>
-        </w:numPr>
-      </w:pPr>
-      <w:r>
-        <w:rPr>
-          <w:b/>
-          <w:bCs/>
-        </w:rPr>
-        <w:t>#E5ECE9</w:t>
-      </w:r>
-      <w:r>
-        <w:t>:</w:t>
-      </w:r>
-    </w:p>
-    <w:p>
-      <w:pPr>
-        <w:numPr>
-          <w:ilvl w:val="1"/>
-          <w:numId w:val="1"/>
-        </w:numPr>
-      </w:pPr>
-      <w:r>
-        <w:t>This is a pale, creamy white color with a slight green undertone.</w:t>
-      </w:r>
-    </w:p>
-    <w:p>
-      <w:pPr>
-        <w:numPr>
-          <w:ilvl w:val="1"/>
-          <w:numId w:val="1"/>
-        </w:numPr>
-      </w:pPr>
-      <w:r>
-        <w:t>It's a very light and calming color that can be used as a background or accent color.</w:t>
-      </w:r>
-    </w:p>
-    <w:p>
-      <w:pPr>
-        <w:numPr>
-          <w:ilvl w:val="1"/>
-          <w:numId w:val="1"/>
-        </w:numPr>
-      </w:pPr>
-      <w:r>
-        <w:t>The hex code suggests a high level of lightness, making it a great choice for creating a sense of airiness and serenity.</w:t>
-      </w:r>
-    </w:p>
-    <w:p>
-      <w:pPr>
-        <w:numPr>
-          <w:ilvl w:val="0"/>
-          <w:numId w:val="1"/>
-        </w:numPr>
-      </w:pPr>
-      <w:r>
-        <w:rPr>
-          <w:b/>
-          <w:bCs/>
-        </w:rPr>
-        <w:t>#C60F78</w:t>
-      </w:r>
-      <w:r>
-        <w:t>:</w:t>
-      </w:r>
-    </w:p>
-    <w:p>
-      <w:pPr>
-        <w:numPr>
-          <w:ilvl w:val="1"/>
-          <w:numId w:val="1"/>
-        </w:numPr>
-      </w:pPr>
-      <w:r>
-        <w:t>This is a deep, rich magenta color with a strong pink undertone.</w:t>
-      </w:r>
-    </w:p>
-    <w:p>
-      <w:pPr>
-        <w:numPr>
-          <w:ilvl w:val="1"/>
-          <w:numId w:val="1"/>
-        </w:numPr>
-      </w:pPr>
-      <w:r>
-        <w:t>It's a bold and vibrant color that can be used to draw attention or add a pop of color to a design.</w:t>
-      </w:r>
-    </w:p>
-    <w:p>
-      <w:pPr>
-        <w:numPr>
-          <w:ilvl w:val="1"/>
-          <w:numId w:val="1"/>
-        </w:numPr>
-      </w:pPr>
-      <w:r>
-        <w:t>The hex code indicates a dominant presence of red and blue, resulting in a bright and energetic color.</w:t>
-      </w:r>
-    </w:p>
-    <w:p>
-      <w:pPr>
-        <w:ind w:firstLine="720"/>
-      </w:pPr>
-      <w:r>
-        <w:t>These colors can be used together to create a unique and interesting color palette. The muted grey (#969A97) and beige (#D6D1CD) colors can provide a neutral background, while the pale white (#E5ECE9) can add a touch of lightness and airiness. The bold magenta (#C60F78) can be used as an accent color to add a pop of color and energy to the design.</w:t>
-      </w:r>
-    </w:p>
-    <w:p>
-      <w:pPr>
-        <w:ind w:firstLine="720"/>
-      </w:pPr>
-    </w:p>
     <w:sectPr>
       <w:pgSz w:w="12240" w:h="15840"/>
       <w:pgMar w:top="1440" w:right="1440" w:bottom="1440" w:left="1440" w:header="720" w:footer="720" w:gutter="0"/>

</xml_diff>